<commit_message>
creating clean notebooks for each figure. still need to do a final run throughout one last time to make sure that everything run smoothly and that nothing is hardcoded to local directories
</commit_message>
<xml_diff>
--- a/manuscript/mpox_cover_letter.docx
+++ b/manuscript/mpox_cover_letter.docx
@@ -8,16 +8,13 @@
         <w:autoSpaceDE/>
         <w:autoSpaceDN/>
         <w:rPr>
-          <w:rFonts w:ascii="Arial" w:eastAsia="Times New Roman" w:hAnsi="Arial" w:cs="Arial"/>
-        </w:rPr>
-      </w:pPr>
-      <w:r>
-        <w:rPr>
-          <w:rFonts w:ascii="Arial" w:eastAsia="Times New Roman" w:hAnsi="Arial" w:cs="Arial"/>
-          <w:color w:val="000000"/>
-        </w:rPr>
-        <w:t>Dear Editor, </w:t>
-      </w:r>
+          <w:rFonts w:ascii="Times New Roman" w:eastAsia="Times New Roman" w:hAnsi="Times New Roman" w:cs="Times New Roman"/>
+          <w:color w:val="000000"/>
+          <w:sz w:val="24"/>
+          <w:szCs w:val="24"/>
+          <w:shd w:val="clear" w:color="auto" w:fill="FFFFFF"/>
+        </w:rPr>
+      </w:pPr>
     </w:p>
     <w:p>
       <w:pPr>
@@ -25,7 +22,11 @@
         <w:autoSpaceDE/>
         <w:autoSpaceDN/>
         <w:rPr>
-          <w:rFonts w:ascii="Arial" w:eastAsia="Times New Roman" w:hAnsi="Arial" w:cs="Arial"/>
+          <w:rFonts w:ascii="Times New Roman" w:eastAsia="Times New Roman" w:hAnsi="Times New Roman" w:cs="Times New Roman"/>
+          <w:color w:val="000000"/>
+          <w:sz w:val="24"/>
+          <w:szCs w:val="24"/>
+          <w:shd w:val="clear" w:color="auto" w:fill="FFFFFF"/>
         </w:rPr>
       </w:pPr>
     </w:p>
@@ -35,105 +36,13 @@
         <w:autoSpaceDE/>
         <w:autoSpaceDN/>
         <w:rPr>
-          <w:rFonts w:ascii="Arial" w:eastAsia="Times New Roman" w:hAnsi="Arial" w:cs="Arial"/>
-        </w:rPr>
-      </w:pPr>
-      <w:r>
-        <w:rPr>
-          <w:rFonts w:ascii="Arial" w:eastAsia="Times New Roman" w:hAnsi="Arial" w:cs="Arial"/>
-          <w:color w:val="000000"/>
-        </w:rPr>
-        <w:t xml:space="preserve">We believe our manuscript “Early </w:t>
-      </w:r>
-      <w:proofErr w:type="spellStart"/>
-      <w:r>
-        <w:rPr>
-          <w:rFonts w:ascii="Arial" w:eastAsia="Times New Roman" w:hAnsi="Arial" w:cs="Arial"/>
-          <w:color w:val="000000"/>
-        </w:rPr>
-        <w:t>underdetected</w:t>
-      </w:r>
-      <w:proofErr w:type="spellEnd"/>
-      <w:r>
-        <w:rPr>
-          <w:rFonts w:ascii="Arial" w:eastAsia="Times New Roman" w:hAnsi="Arial" w:cs="Arial"/>
-          <w:color w:val="000000"/>
-        </w:rPr>
-        <w:t xml:space="preserve"> dissemination across countries followed by extensive local transmission propelled the 2022 </w:t>
-      </w:r>
-      <w:proofErr w:type="spellStart"/>
-      <w:r>
-        <w:rPr>
-          <w:rFonts w:ascii="Arial" w:eastAsia="Times New Roman" w:hAnsi="Arial" w:cs="Arial"/>
-          <w:color w:val="000000"/>
-        </w:rPr>
-        <w:t>mpox</w:t>
-      </w:r>
-      <w:proofErr w:type="spellEnd"/>
-      <w:r>
-        <w:rPr>
-          <w:rFonts w:ascii="Arial" w:eastAsia="Times New Roman" w:hAnsi="Arial" w:cs="Arial"/>
-          <w:color w:val="000000"/>
-        </w:rPr>
-        <w:t xml:space="preserve"> epidemic” is an excellent candidate for publication in </w:t>
-      </w:r>
-      <w:r>
-        <w:rPr>
-          <w:rFonts w:ascii="Arial" w:eastAsia="Times New Roman" w:hAnsi="Arial" w:cs="Arial"/>
-          <w:i/>
-          <w:iCs/>
-          <w:color w:val="000000"/>
-        </w:rPr>
-        <w:t xml:space="preserve">Cell </w:t>
-      </w:r>
-      <w:r>
-        <w:rPr>
-          <w:rFonts w:ascii="Arial" w:eastAsia="Times New Roman" w:hAnsi="Arial" w:cs="Arial"/>
-          <w:color w:val="000000"/>
-        </w:rPr>
-        <w:t xml:space="preserve">due to the journal’s sustained commitment to publishing impactful research on epidemic preparedness, </w:t>
-      </w:r>
-      <w:proofErr w:type="spellStart"/>
-      <w:r>
-        <w:rPr>
-          <w:rFonts w:ascii="Arial" w:eastAsia="Times New Roman" w:hAnsi="Arial" w:cs="Arial"/>
-          <w:color w:val="000000"/>
-        </w:rPr>
-        <w:t>mpox</w:t>
-      </w:r>
-      <w:proofErr w:type="spellEnd"/>
-      <w:r>
-        <w:rPr>
-          <w:rFonts w:ascii="Arial" w:eastAsia="Times New Roman" w:hAnsi="Arial" w:cs="Arial"/>
-          <w:color w:val="000000"/>
-        </w:rPr>
-        <w:t xml:space="preserve">, and </w:t>
-      </w:r>
-      <w:proofErr w:type="spellStart"/>
-      <w:r>
-        <w:rPr>
-          <w:rFonts w:ascii="Arial" w:eastAsia="Times New Roman" w:hAnsi="Arial" w:cs="Arial"/>
-          <w:color w:val="000000"/>
-        </w:rPr>
-        <w:t>phylodynamics</w:t>
-      </w:r>
-      <w:proofErr w:type="spellEnd"/>
-      <w:r>
-        <w:rPr>
-          <w:rFonts w:ascii="Arial" w:eastAsia="Times New Roman" w:hAnsi="Arial" w:cs="Arial"/>
-          <w:color w:val="000000"/>
-        </w:rPr>
-        <w:t>.</w:t>
-      </w:r>
-      <w:r>
-        <w:rPr>
-          <w:rFonts w:ascii="Arial" w:eastAsia="Times New Roman" w:hAnsi="Arial" w:cs="Arial"/>
-          <w:i/>
-          <w:iCs/>
-          <w:color w:val="000000"/>
-        </w:rPr>
-        <w:t> </w:t>
-      </w:r>
+          <w:rFonts w:ascii="Times New Roman" w:eastAsia="Times New Roman" w:hAnsi="Times New Roman" w:cs="Times New Roman"/>
+          <w:color w:val="000000"/>
+          <w:sz w:val="24"/>
+          <w:szCs w:val="24"/>
+          <w:shd w:val="clear" w:color="auto" w:fill="FFFFFF"/>
+        </w:rPr>
+      </w:pPr>
     </w:p>
     <w:p>
       <w:pPr>
@@ -141,7 +50,11 @@
         <w:autoSpaceDE/>
         <w:autoSpaceDN/>
         <w:rPr>
-          <w:rFonts w:ascii="Arial" w:eastAsia="Times New Roman" w:hAnsi="Arial" w:cs="Arial"/>
+          <w:rFonts w:ascii="Times New Roman" w:eastAsia="Times New Roman" w:hAnsi="Times New Roman" w:cs="Times New Roman"/>
+          <w:color w:val="000000"/>
+          <w:sz w:val="24"/>
+          <w:szCs w:val="24"/>
+          <w:shd w:val="clear" w:color="auto" w:fill="FFFFFF"/>
         </w:rPr>
       </w:pPr>
     </w:p>
@@ -151,96 +64,13 @@
         <w:autoSpaceDE/>
         <w:autoSpaceDN/>
         <w:rPr>
-          <w:rFonts w:ascii="Arial" w:eastAsia="Times New Roman" w:hAnsi="Arial" w:cs="Arial"/>
-        </w:rPr>
-      </w:pPr>
-      <w:r>
-        <w:rPr>
-          <w:rFonts w:ascii="Arial" w:eastAsia="Times New Roman" w:hAnsi="Arial" w:cs="Arial"/>
-          <w:color w:val="000000"/>
-        </w:rPr>
-        <w:t xml:space="preserve">In 2022, </w:t>
-      </w:r>
-      <w:proofErr w:type="spellStart"/>
-      <w:r>
-        <w:rPr>
-          <w:rFonts w:ascii="Arial" w:eastAsia="Times New Roman" w:hAnsi="Arial" w:cs="Arial"/>
-          <w:color w:val="000000"/>
-        </w:rPr>
-        <w:t>mpox</w:t>
-      </w:r>
-      <w:proofErr w:type="spellEnd"/>
-      <w:r>
-        <w:rPr>
-          <w:rFonts w:ascii="Arial" w:eastAsia="Times New Roman" w:hAnsi="Arial" w:cs="Arial"/>
-          <w:color w:val="000000"/>
-        </w:rPr>
-        <w:t xml:space="preserve"> (previously known as monkeypox) evaded early detection and sparked a public health emergency of international concern, resulting in over more than 88,000 recorded cases worldwide in already marginalized and vulnerable communities. While cases after summer 2022 have declined, </w:t>
-      </w:r>
-      <w:proofErr w:type="spellStart"/>
-      <w:r>
-        <w:rPr>
-          <w:rFonts w:ascii="Arial" w:eastAsia="Times New Roman" w:hAnsi="Arial" w:cs="Arial"/>
-          <w:color w:val="000000"/>
-        </w:rPr>
-        <w:t>mpox</w:t>
-      </w:r>
-      <w:proofErr w:type="spellEnd"/>
-      <w:r>
-        <w:rPr>
-          <w:rFonts w:ascii="Arial" w:eastAsia="Times New Roman" w:hAnsi="Arial" w:cs="Arial"/>
-          <w:color w:val="000000"/>
-        </w:rPr>
-        <w:t xml:space="preserve"> outbreaks continue to be reported worldwide. Due to social stigmas around case reporting and sub-clinical disease manifestation, surveillance data alone can only provide limited insights into </w:t>
-      </w:r>
-      <w:proofErr w:type="spellStart"/>
-      <w:r>
-        <w:rPr>
-          <w:rFonts w:ascii="Arial" w:eastAsia="Times New Roman" w:hAnsi="Arial" w:cs="Arial"/>
-          <w:color w:val="000000"/>
-        </w:rPr>
-        <w:t>mpox</w:t>
-      </w:r>
-      <w:proofErr w:type="spellEnd"/>
-      <w:r>
-        <w:rPr>
-          <w:rFonts w:ascii="Arial" w:eastAsia="Times New Roman" w:hAnsi="Arial" w:cs="Arial"/>
-          <w:color w:val="000000"/>
-        </w:rPr>
-        <w:t xml:space="preserve"> transmission dynamics. Understanding how </w:t>
-      </w:r>
-      <w:proofErr w:type="spellStart"/>
-      <w:r>
-        <w:rPr>
-          <w:rFonts w:ascii="Arial" w:eastAsia="Times New Roman" w:hAnsi="Arial" w:cs="Arial"/>
-          <w:color w:val="000000"/>
-        </w:rPr>
-        <w:t>mpox</w:t>
-      </w:r>
-      <w:proofErr w:type="spellEnd"/>
-      <w:r>
-        <w:rPr>
-          <w:rFonts w:ascii="Arial" w:eastAsia="Times New Roman" w:hAnsi="Arial" w:cs="Arial"/>
-          <w:color w:val="000000"/>
-        </w:rPr>
-        <w:t xml:space="preserve"> spread across the world and which interventions were effective at curbing transmission is critical to prevent recurring </w:t>
-      </w:r>
-      <w:proofErr w:type="spellStart"/>
-      <w:r>
-        <w:rPr>
-          <w:rFonts w:ascii="Arial" w:eastAsia="Times New Roman" w:hAnsi="Arial" w:cs="Arial"/>
-          <w:color w:val="000000"/>
-        </w:rPr>
-        <w:t>mpox</w:t>
-      </w:r>
-      <w:proofErr w:type="spellEnd"/>
-      <w:r>
-        <w:rPr>
-          <w:rFonts w:ascii="Arial" w:eastAsia="Times New Roman" w:hAnsi="Arial" w:cs="Arial"/>
-          <w:color w:val="000000"/>
-        </w:rPr>
-        <w:t xml:space="preserve"> epidemic waves and to anticipate infectious diseases threats. In the present manuscript, we tackle these pivotal questions through the joint analysis of genomic, mobility and epidemiological data. </w:t>
-      </w:r>
+          <w:rFonts w:ascii="Times New Roman" w:eastAsia="Times New Roman" w:hAnsi="Times New Roman" w:cs="Times New Roman"/>
+          <w:color w:val="000000"/>
+          <w:sz w:val="24"/>
+          <w:szCs w:val="24"/>
+          <w:shd w:val="clear" w:color="auto" w:fill="FFFFFF"/>
+        </w:rPr>
+      </w:pPr>
     </w:p>
     <w:p>
       <w:pPr>
@@ -248,9 +78,62 @@
         <w:autoSpaceDE/>
         <w:autoSpaceDN/>
         <w:rPr>
-          <w:rFonts w:ascii="Arial" w:eastAsia="Times New Roman" w:hAnsi="Arial" w:cs="Arial"/>
-        </w:rPr>
-      </w:pPr>
+          <w:rFonts w:ascii="Times New Roman" w:eastAsia="Times New Roman" w:hAnsi="Times New Roman" w:cs="Times New Roman"/>
+          <w:sz w:val="24"/>
+          <w:szCs w:val="24"/>
+        </w:rPr>
+      </w:pPr>
+      <w:r>
+        <w:rPr>
+          <w:rFonts w:ascii="Times New Roman" w:eastAsia="Times New Roman" w:hAnsi="Times New Roman" w:cs="Times New Roman"/>
+          <w:color w:val="000000"/>
+          <w:sz w:val="24"/>
+          <w:szCs w:val="24"/>
+          <w:shd w:val="clear" w:color="auto" w:fill="FFFFFF"/>
+        </w:rPr>
+        <w:t xml:space="preserve">Dear </w:t>
+      </w:r>
+      <w:proofErr w:type="gramStart"/>
+      <w:r>
+        <w:rPr>
+          <w:rFonts w:ascii="Times New Roman" w:eastAsia="Times New Roman" w:hAnsi="Times New Roman" w:cs="Times New Roman"/>
+          <w:color w:val="000000"/>
+          <w:sz w:val="24"/>
+          <w:szCs w:val="24"/>
+          <w:shd w:val="clear" w:color="auto" w:fill="FFFFFF"/>
+        </w:rPr>
+        <w:t>Dr.</w:t>
+      </w:r>
+      <w:proofErr w:type="gramEnd"/>
+      <w:r>
+        <w:rPr>
+          <w:rFonts w:ascii="Times New Roman" w:eastAsia="Times New Roman" w:hAnsi="Times New Roman" w:cs="Times New Roman"/>
+          <w:color w:val="000000"/>
+          <w:sz w:val="24"/>
+          <w:szCs w:val="24"/>
+          <w:shd w:val="clear" w:color="auto" w:fill="FFFFFF"/>
+        </w:rPr>
+        <w:t xml:space="preserve"> </w:t>
+      </w:r>
+      <w:r>
+        <w:rPr>
+          <w:rFonts w:ascii="Times New Roman" w:eastAsia="Times New Roman" w:hAnsi="Times New Roman" w:cs="Times New Roman"/>
+          <w:color w:val="000000"/>
+          <w:sz w:val="24"/>
+          <w:szCs w:val="24"/>
+        </w:rPr>
+        <w:t>Narasimhan</w:t>
+      </w:r>
+      <w:r>
+        <w:rPr>
+          <w:rFonts w:ascii="Times New Roman" w:eastAsia="Times New Roman" w:hAnsi="Times New Roman" w:cs="Times New Roman"/>
+          <w:color w:val="000000"/>
+          <w:sz w:val="24"/>
+          <w:szCs w:val="24"/>
+          <w:shd w:val="clear" w:color="auto" w:fill="FFFFFF"/>
+        </w:rPr>
+        <w:t>,</w:t>
+      </w:r>
     </w:p>
     <w:p>
       <w:pPr>
@@ -258,80 +141,11 @@
         <w:autoSpaceDE/>
         <w:autoSpaceDN/>
         <w:rPr>
-          <w:rFonts w:ascii="Arial" w:eastAsia="Times New Roman" w:hAnsi="Arial" w:cs="Arial"/>
-        </w:rPr>
-      </w:pPr>
-      <w:r>
-        <w:rPr>
-          <w:rFonts w:ascii="Arial" w:eastAsia="Times New Roman" w:hAnsi="Arial" w:cs="Arial"/>
-          <w:color w:val="000000"/>
-        </w:rPr>
-        <w:t xml:space="preserve">Employing phylogeographic and phylodynamic inference models, we characterize </w:t>
-      </w:r>
-      <w:proofErr w:type="spellStart"/>
-      <w:r>
-        <w:rPr>
-          <w:rFonts w:ascii="Arial" w:eastAsia="Times New Roman" w:hAnsi="Arial" w:cs="Arial"/>
-          <w:color w:val="000000"/>
-        </w:rPr>
-        <w:t>mpox</w:t>
-      </w:r>
-      <w:proofErr w:type="spellEnd"/>
-      <w:r>
-        <w:rPr>
-          <w:rFonts w:ascii="Arial" w:eastAsia="Times New Roman" w:hAnsi="Arial" w:cs="Arial"/>
-          <w:color w:val="000000"/>
-        </w:rPr>
-        <w:t xml:space="preserve"> spread between five global regions. We find extensive community transmission prior to detection by public health surveillance. Through the development of novel methods to estimate </w:t>
-      </w:r>
-      <w:proofErr w:type="spellStart"/>
-      <w:r>
-        <w:rPr>
-          <w:rFonts w:ascii="Arial" w:eastAsia="Times New Roman" w:hAnsi="Arial" w:cs="Arial"/>
-          <w:color w:val="000000"/>
-        </w:rPr>
-        <w:t>mpox</w:t>
-      </w:r>
-      <w:proofErr w:type="spellEnd"/>
-      <w:r>
-        <w:rPr>
-          <w:rFonts w:ascii="Arial" w:eastAsia="Times New Roman" w:hAnsi="Arial" w:cs="Arial"/>
-          <w:color w:val="000000"/>
-        </w:rPr>
-        <w:t xml:space="preserve"> transmission intensity that account for changes in case-detection, we challenge prior estimates of </w:t>
-      </w:r>
-      <w:proofErr w:type="spellStart"/>
-      <w:r>
-        <w:rPr>
-          <w:rFonts w:ascii="Arial" w:eastAsia="Times New Roman" w:hAnsi="Arial" w:cs="Arial"/>
-          <w:color w:val="000000"/>
-        </w:rPr>
-        <w:t>mpox</w:t>
-      </w:r>
-      <w:proofErr w:type="spellEnd"/>
-      <w:r>
-        <w:rPr>
-          <w:rFonts w:ascii="Arial" w:eastAsia="Times New Roman" w:hAnsi="Arial" w:cs="Arial"/>
-          <w:color w:val="000000"/>
-        </w:rPr>
-        <w:t xml:space="preserve"> transmission rate and allow for more accurate evaluation of the impact of population-wide interventions. Our analyses show that after initial seeding, viral introductions played a negligible role in prolonging regional epidemics. As such, we estimate that a complete travel ban after initial seeding would have only prevented less than 10% of all cases. Finally, in contrast to widespread belief, we show that the North American epidemic began to decline before even 10% of the population at high risk for </w:t>
-      </w:r>
-      <w:proofErr w:type="spellStart"/>
-      <w:r>
-        <w:rPr>
-          <w:rFonts w:ascii="Arial" w:eastAsia="Times New Roman" w:hAnsi="Arial" w:cs="Arial"/>
-          <w:color w:val="000000"/>
-        </w:rPr>
-        <w:t>mpox</w:t>
-      </w:r>
-      <w:proofErr w:type="spellEnd"/>
-      <w:r>
-        <w:rPr>
-          <w:rFonts w:ascii="Arial" w:eastAsia="Times New Roman" w:hAnsi="Arial" w:cs="Arial"/>
-          <w:color w:val="000000"/>
-        </w:rPr>
-        <w:t xml:space="preserve"> in the US had any vaccine-induced immunity, suggesting that behavioral modifications among men who have sex with men, not vaccination campaigns, had a dominant impact in stopping early transmission. </w:t>
-      </w:r>
+          <w:rFonts w:ascii="Times New Roman" w:eastAsia="Times New Roman" w:hAnsi="Times New Roman" w:cs="Times New Roman"/>
+          <w:sz w:val="24"/>
+          <w:szCs w:val="24"/>
+        </w:rPr>
+      </w:pPr>
     </w:p>
     <w:p>
       <w:pPr>
@@ -339,9 +153,89 @@
         <w:autoSpaceDE/>
         <w:autoSpaceDN/>
         <w:rPr>
-          <w:rFonts w:ascii="Arial" w:eastAsia="Times New Roman" w:hAnsi="Arial" w:cs="Arial"/>
-        </w:rPr>
-      </w:pPr>
+          <w:rFonts w:ascii="Times New Roman" w:eastAsia="Times New Roman" w:hAnsi="Times New Roman" w:cs="Times New Roman"/>
+          <w:sz w:val="24"/>
+          <w:szCs w:val="24"/>
+        </w:rPr>
+      </w:pPr>
+      <w:r>
+        <w:rPr>
+          <w:rFonts w:ascii="Times New Roman" w:eastAsia="Times New Roman" w:hAnsi="Times New Roman" w:cs="Times New Roman"/>
+          <w:color w:val="000000"/>
+          <w:sz w:val="24"/>
+          <w:szCs w:val="24"/>
+          <w:shd w:val="clear" w:color="auto" w:fill="FFFFFF"/>
+        </w:rPr>
+        <w:t xml:space="preserve">Thank you for your support and continued interest in our paper </w:t>
+      </w:r>
+      <w:r>
+        <w:rPr>
+          <w:rFonts w:ascii="Times New Roman" w:eastAsia="Times New Roman" w:hAnsi="Times New Roman" w:cs="Times New Roman"/>
+          <w:color w:val="000000"/>
+          <w:sz w:val="24"/>
+          <w:szCs w:val="24"/>
+        </w:rPr>
+        <w:t xml:space="preserve">“Early </w:t>
+      </w:r>
+      <w:proofErr w:type="spellStart"/>
+      <w:r>
+        <w:rPr>
+          <w:rFonts w:ascii="Times New Roman" w:eastAsia="Times New Roman" w:hAnsi="Times New Roman" w:cs="Times New Roman"/>
+          <w:color w:val="000000"/>
+          <w:sz w:val="24"/>
+          <w:szCs w:val="24"/>
+        </w:rPr>
+        <w:t>underdetected</w:t>
+      </w:r>
+      <w:proofErr w:type="spellEnd"/>
+      <w:r>
+        <w:rPr>
+          <w:rFonts w:ascii="Times New Roman" w:eastAsia="Times New Roman" w:hAnsi="Times New Roman" w:cs="Times New Roman"/>
+          <w:color w:val="000000"/>
+          <w:sz w:val="24"/>
+          <w:szCs w:val="24"/>
+        </w:rPr>
+        <w:t xml:space="preserve"> dissemination across countries followed by extensive local transmission propelled the 2022 </w:t>
+      </w:r>
+      <w:proofErr w:type="spellStart"/>
+      <w:r>
+        <w:rPr>
+          <w:rFonts w:ascii="Times New Roman" w:eastAsia="Times New Roman" w:hAnsi="Times New Roman" w:cs="Times New Roman"/>
+          <w:color w:val="000000"/>
+          <w:sz w:val="24"/>
+          <w:szCs w:val="24"/>
+        </w:rPr>
+        <w:t>mpox</w:t>
+      </w:r>
+      <w:proofErr w:type="spellEnd"/>
+      <w:r>
+        <w:rPr>
+          <w:rFonts w:ascii="Times New Roman" w:eastAsia="Times New Roman" w:hAnsi="Times New Roman" w:cs="Times New Roman"/>
+          <w:color w:val="000000"/>
+          <w:sz w:val="24"/>
+          <w:szCs w:val="24"/>
+        </w:rPr>
+        <w:t xml:space="preserve"> epidemic</w:t>
+      </w:r>
+      <w:r>
+        <w:rPr>
+          <w:rFonts w:ascii="Times New Roman" w:eastAsia="Times New Roman" w:hAnsi="Times New Roman" w:cs="Times New Roman"/>
+          <w:color w:val="000000"/>
+          <w:sz w:val="24"/>
+          <w:szCs w:val="24"/>
+          <w:shd w:val="clear" w:color="auto" w:fill="FFFFFF"/>
+        </w:rPr>
+        <w:t xml:space="preserve">” This is the resubmission of manuscript </w:t>
+      </w:r>
+      <w:r>
+        <w:rPr>
+          <w:rFonts w:ascii="Times New Roman" w:eastAsia="Times New Roman" w:hAnsi="Times New Roman" w:cs="Times New Roman"/>
+          <w:color w:val="000000"/>
+          <w:sz w:val="24"/>
+          <w:szCs w:val="24"/>
+        </w:rPr>
+        <w:t>CELL-D-23-02872.</w:t>
+      </w:r>
     </w:p>
     <w:p>
       <w:pPr>
@@ -349,80 +243,11 @@
         <w:autoSpaceDE/>
         <w:autoSpaceDN/>
         <w:rPr>
-          <w:rFonts w:ascii="Arial" w:eastAsia="Times New Roman" w:hAnsi="Arial" w:cs="Arial"/>
-        </w:rPr>
-      </w:pPr>
-      <w:r>
-        <w:rPr>
-          <w:rFonts w:ascii="Arial" w:eastAsia="Times New Roman" w:hAnsi="Arial" w:cs="Arial"/>
-          <w:color w:val="000000"/>
-        </w:rPr>
-        <w:t xml:space="preserve">Our work underlines the disappointing performance of global public health surveillance in response to the </w:t>
-      </w:r>
-      <w:proofErr w:type="spellStart"/>
-      <w:r>
-        <w:rPr>
-          <w:rFonts w:ascii="Arial" w:eastAsia="Times New Roman" w:hAnsi="Arial" w:cs="Arial"/>
-          <w:color w:val="000000"/>
-        </w:rPr>
-        <w:t>mpox</w:t>
-      </w:r>
-      <w:proofErr w:type="spellEnd"/>
-      <w:r>
-        <w:rPr>
-          <w:rFonts w:ascii="Arial" w:eastAsia="Times New Roman" w:hAnsi="Arial" w:cs="Arial"/>
-          <w:color w:val="000000"/>
-        </w:rPr>
-        <w:t xml:space="preserve"> epidemic. Despite the general advocacy for improved surveillance following the COVID-19 pandemic, we uncover cryptic local transmission and numerous introductions of </w:t>
-      </w:r>
-      <w:proofErr w:type="spellStart"/>
-      <w:r>
-        <w:rPr>
-          <w:rFonts w:ascii="Arial" w:eastAsia="Times New Roman" w:hAnsi="Arial" w:cs="Arial"/>
-          <w:color w:val="000000"/>
-        </w:rPr>
-        <w:t>mpox</w:t>
-      </w:r>
-      <w:proofErr w:type="spellEnd"/>
-      <w:r>
-        <w:rPr>
-          <w:rFonts w:ascii="Arial" w:eastAsia="Times New Roman" w:hAnsi="Arial" w:cs="Arial"/>
-          <w:color w:val="000000"/>
-        </w:rPr>
-        <w:t xml:space="preserve"> in the Americas and three European subregions prior to detection of the first </w:t>
-      </w:r>
-      <w:proofErr w:type="spellStart"/>
-      <w:r>
-        <w:rPr>
-          <w:rFonts w:ascii="Arial" w:eastAsia="Times New Roman" w:hAnsi="Arial" w:cs="Arial"/>
-          <w:color w:val="000000"/>
-        </w:rPr>
-        <w:t>mpox</w:t>
-      </w:r>
-      <w:proofErr w:type="spellEnd"/>
-      <w:r>
-        <w:rPr>
-          <w:rFonts w:ascii="Arial" w:eastAsia="Times New Roman" w:hAnsi="Arial" w:cs="Arial"/>
-          <w:color w:val="000000"/>
-        </w:rPr>
-        <w:t xml:space="preserve"> case. These conclusions should constitute a warning signal for public health jurisdictions to swiftly build and improve broad pathogen surveillance infrastructures </w:t>
-      </w:r>
-      <w:proofErr w:type="gramStart"/>
-      <w:r>
-        <w:rPr>
-          <w:rFonts w:ascii="Arial" w:eastAsia="Times New Roman" w:hAnsi="Arial" w:cs="Arial"/>
-          <w:color w:val="000000"/>
-        </w:rPr>
-        <w:t>in order to</w:t>
-      </w:r>
-      <w:proofErr w:type="gramEnd"/>
-      <w:r>
-        <w:rPr>
-          <w:rFonts w:ascii="Arial" w:eastAsia="Times New Roman" w:hAnsi="Arial" w:cs="Arial"/>
-          <w:color w:val="000000"/>
-        </w:rPr>
-        <w:t xml:space="preserve"> prepare for future outbreaks. Our work shows that rapid pathogen detection and subsequent behavioral change could be sufficient to curb epidemic spread, potentially impacting future global health policy. </w:t>
-      </w:r>
+          <w:rFonts w:ascii="Times New Roman" w:eastAsia="Times New Roman" w:hAnsi="Times New Roman" w:cs="Times New Roman"/>
+          <w:sz w:val="24"/>
+          <w:szCs w:val="24"/>
+        </w:rPr>
+      </w:pPr>
     </w:p>
     <w:p>
       <w:pPr>
@@ -430,9 +255,21 @@
         <w:autoSpaceDE/>
         <w:autoSpaceDN/>
         <w:rPr>
-          <w:rFonts w:ascii="Arial" w:eastAsia="Times New Roman" w:hAnsi="Arial" w:cs="Arial"/>
-        </w:rPr>
-      </w:pPr>
+          <w:rFonts w:ascii="Times New Roman" w:eastAsia="Times New Roman" w:hAnsi="Times New Roman" w:cs="Times New Roman"/>
+          <w:sz w:val="24"/>
+          <w:szCs w:val="24"/>
+        </w:rPr>
+      </w:pPr>
+      <w:r>
+        <w:rPr>
+          <w:rFonts w:ascii="Times New Roman" w:eastAsia="Times New Roman" w:hAnsi="Times New Roman" w:cs="Times New Roman"/>
+          <w:color w:val="000000"/>
+          <w:sz w:val="24"/>
+          <w:szCs w:val="24"/>
+          <w:shd w:val="clear" w:color="auto" w:fill="FFFFFF"/>
+        </w:rPr>
+        <w:t>Attached you will find our point-by-point response letter. Editorial and reviewer comments are shown in black, and our responses in blue.</w:t>
+      </w:r>
     </w:p>
     <w:p>
       <w:pPr>
@@ -440,114 +277,11 @@
         <w:autoSpaceDE/>
         <w:autoSpaceDN/>
         <w:rPr>
-          <w:rFonts w:ascii="Arial" w:eastAsia="Times New Roman" w:hAnsi="Arial" w:cs="Arial"/>
-        </w:rPr>
-      </w:pPr>
-      <w:r>
-        <w:rPr>
-          <w:rFonts w:ascii="Arial" w:eastAsia="Times New Roman" w:hAnsi="Arial" w:cs="Arial"/>
-          <w:color w:val="000000"/>
-        </w:rPr>
-        <w:t xml:space="preserve">Our findings are highly relevant for policymakers and scientists across a wide range of disciplines (including virology, epidemiology, evolutionary biology, and bioinformatics) in promoting broader routine specimen screening as a core tenant of pandemic preparedness. We believe our work to constitute a critical contribution to answering some of the outstanding questions regarding </w:t>
-      </w:r>
-      <w:proofErr w:type="spellStart"/>
-      <w:r>
-        <w:rPr>
-          <w:rFonts w:ascii="Arial" w:eastAsia="Times New Roman" w:hAnsi="Arial" w:cs="Arial"/>
-          <w:color w:val="000000"/>
-        </w:rPr>
-        <w:t>mpox</w:t>
-      </w:r>
-      <w:proofErr w:type="spellEnd"/>
-      <w:r>
-        <w:rPr>
-          <w:rFonts w:ascii="Arial" w:eastAsia="Times New Roman" w:hAnsi="Arial" w:cs="Arial"/>
-          <w:color w:val="000000"/>
-        </w:rPr>
-        <w:t xml:space="preserve"> transmission and control that were outlined in </w:t>
-      </w:r>
-      <w:r>
-        <w:rPr>
-          <w:rFonts w:ascii="Arial" w:eastAsia="Times New Roman" w:hAnsi="Arial" w:cs="Arial"/>
-          <w:i/>
-          <w:iCs/>
-          <w:color w:val="000000"/>
-        </w:rPr>
-        <w:t>Cell</w:t>
-      </w:r>
-      <w:r>
-        <w:rPr>
-          <w:rFonts w:ascii="Arial" w:eastAsia="Times New Roman" w:hAnsi="Arial" w:cs="Arial"/>
-          <w:color w:val="000000"/>
-        </w:rPr>
-        <w:t xml:space="preserve"> by </w:t>
-      </w:r>
-      <w:proofErr w:type="spellStart"/>
-      <w:r>
-        <w:rPr>
-          <w:rFonts w:ascii="Arial" w:eastAsia="Times New Roman" w:hAnsi="Arial" w:cs="Arial"/>
-          <w:color w:val="000000"/>
-        </w:rPr>
-        <w:t>Rothenburg</w:t>
-      </w:r>
-      <w:proofErr w:type="spellEnd"/>
-      <w:r>
-        <w:rPr>
-          <w:rFonts w:ascii="Arial" w:eastAsia="Times New Roman" w:hAnsi="Arial" w:cs="Arial"/>
-          <w:color w:val="000000"/>
-        </w:rPr>
-        <w:t xml:space="preserve"> et al. </w:t>
-      </w:r>
-      <w:hyperlink r:id="rId6" w:history="1">
-        <w:r>
-          <w:rPr>
-            <w:rFonts w:ascii="Arial" w:eastAsia="Times New Roman" w:hAnsi="Arial" w:cs="Arial"/>
-            <w:color w:val="000000"/>
-            <w:u w:val="single"/>
-          </w:rPr>
-          <w:t>(1)</w:t>
-        </w:r>
-      </w:hyperlink>
-      <w:r>
-        <w:rPr>
-          <w:rFonts w:ascii="Arial" w:eastAsia="Times New Roman" w:hAnsi="Arial" w:cs="Arial"/>
-          <w:color w:val="000000"/>
-        </w:rPr>
-        <w:t xml:space="preserve">. This would also greatly contribute to </w:t>
-      </w:r>
-      <w:r>
-        <w:rPr>
-          <w:rFonts w:ascii="Arial" w:eastAsia="Times New Roman" w:hAnsi="Arial" w:cs="Arial"/>
-          <w:i/>
-          <w:iCs/>
-          <w:color w:val="000000"/>
-        </w:rPr>
-        <w:t xml:space="preserve">Cell’s </w:t>
-      </w:r>
-      <w:r>
-        <w:rPr>
-          <w:rFonts w:ascii="Arial" w:eastAsia="Times New Roman" w:hAnsi="Arial" w:cs="Arial"/>
-          <w:color w:val="000000"/>
-        </w:rPr>
-        <w:t xml:space="preserve">commitment to understanding global and regional infectious disease spread through new methods in genomic epidemiology </w:t>
-      </w:r>
-      <w:hyperlink r:id="rId7" w:history="1">
-        <w:r>
-          <w:rPr>
-            <w:rFonts w:ascii="Arial" w:eastAsia="Times New Roman" w:hAnsi="Arial" w:cs="Arial"/>
-            <w:color w:val="000000"/>
-            <w:u w:val="single"/>
-          </w:rPr>
-          <w:t>(such as in references 2–5)</w:t>
-        </w:r>
-      </w:hyperlink>
-      <w:r>
-        <w:rPr>
-          <w:rFonts w:ascii="Arial" w:eastAsia="Times New Roman" w:hAnsi="Arial" w:cs="Arial"/>
-          <w:color w:val="000000"/>
-        </w:rPr>
-        <w:t>. </w:t>
-      </w:r>
+          <w:rFonts w:ascii="Times New Roman" w:eastAsia="Times New Roman" w:hAnsi="Times New Roman" w:cs="Times New Roman"/>
+          <w:sz w:val="24"/>
+          <w:szCs w:val="24"/>
+        </w:rPr>
+      </w:pPr>
     </w:p>
     <w:p>
       <w:pPr>
@@ -555,9 +289,77 @@
         <w:autoSpaceDE/>
         <w:autoSpaceDN/>
         <w:rPr>
-          <w:rFonts w:ascii="Arial" w:eastAsia="Times New Roman" w:hAnsi="Arial" w:cs="Arial"/>
-        </w:rPr>
-      </w:pPr>
+          <w:rFonts w:ascii="Times New Roman" w:eastAsia="Times New Roman" w:hAnsi="Times New Roman" w:cs="Times New Roman"/>
+          <w:sz w:val="24"/>
+          <w:szCs w:val="24"/>
+        </w:rPr>
+      </w:pPr>
+      <w:proofErr w:type="gramStart"/>
+      <w:r>
+        <w:rPr>
+          <w:rFonts w:ascii="Times New Roman" w:eastAsia="Times New Roman" w:hAnsi="Times New Roman" w:cs="Times New Roman"/>
+          <w:color w:val="000000"/>
+          <w:sz w:val="24"/>
+          <w:szCs w:val="24"/>
+          <w:shd w:val="clear" w:color="auto" w:fill="FFFFFF"/>
+        </w:rPr>
+        <w:t>The majority of</w:t>
+      </w:r>
+      <w:proofErr w:type="gramEnd"/>
+      <w:r>
+        <w:rPr>
+          <w:rFonts w:ascii="Times New Roman" w:eastAsia="Times New Roman" w:hAnsi="Times New Roman" w:cs="Times New Roman"/>
+          <w:color w:val="000000"/>
+          <w:sz w:val="24"/>
+          <w:szCs w:val="24"/>
+          <w:shd w:val="clear" w:color="auto" w:fill="FFFFFF"/>
+        </w:rPr>
+        <w:t xml:space="preserve"> the revisions have been textual in nature surrounding clarification of the data and limitations of our work. At the suggestion of the reviewers, we have included a flowchart of our inclusion and exclusion criteria that resulted in our final datasets (Figure S1A), a sensitivity analysis of how the time lag for the development of vaccine-derived immunity impacts our conclusions about US vaccination campaigns (Figure S6C-D), and </w:t>
+      </w:r>
+      <w:proofErr w:type="spellStart"/>
+      <w:r>
+        <w:rPr>
+          <w:rFonts w:ascii="Times New Roman" w:eastAsia="Times New Roman" w:hAnsi="Times New Roman" w:cs="Times New Roman"/>
+          <w:color w:val="000000"/>
+          <w:sz w:val="24"/>
+          <w:szCs w:val="24"/>
+          <w:shd w:val="clear" w:color="auto" w:fill="FFFFFF"/>
+        </w:rPr>
+        <w:t>a</w:t>
+      </w:r>
+      <w:proofErr w:type="spellEnd"/>
+      <w:r>
+        <w:rPr>
+          <w:rFonts w:ascii="Times New Roman" w:eastAsia="Times New Roman" w:hAnsi="Times New Roman" w:cs="Times New Roman"/>
+          <w:color w:val="000000"/>
+          <w:sz w:val="24"/>
+          <w:szCs w:val="24"/>
+          <w:shd w:val="clear" w:color="auto" w:fill="FFFFFF"/>
+        </w:rPr>
+        <w:t xml:space="preserve"> expansion of Table S2 in order to help compare and contrast the various models used in our study in order to make it more accessible to a non-specialist audience. We have also slightly adjusted the format of our Methods section to adhere to the STAR Methods guidelines and consolidated our supplementary figures down to seven </w:t>
+      </w:r>
+      <w:proofErr w:type="gramStart"/>
+      <w:r>
+        <w:rPr>
+          <w:rFonts w:ascii="Times New Roman" w:eastAsia="Times New Roman" w:hAnsi="Times New Roman" w:cs="Times New Roman"/>
+          <w:color w:val="000000"/>
+          <w:sz w:val="24"/>
+          <w:szCs w:val="24"/>
+          <w:shd w:val="clear" w:color="auto" w:fill="FFFFFF"/>
+        </w:rPr>
+        <w:t>in order to</w:t>
+      </w:r>
+      <w:proofErr w:type="gramEnd"/>
+      <w:r>
+        <w:rPr>
+          <w:rFonts w:ascii="Times New Roman" w:eastAsia="Times New Roman" w:hAnsi="Times New Roman" w:cs="Times New Roman"/>
+          <w:color w:val="000000"/>
+          <w:sz w:val="24"/>
+          <w:szCs w:val="24"/>
+          <w:shd w:val="clear" w:color="auto" w:fill="FFFFFF"/>
+        </w:rPr>
+        <w:t xml:space="preserve"> adhere to the Cell guidelines for supplemental information.   </w:t>
+      </w:r>
     </w:p>
     <w:p>
       <w:pPr>
@@ -565,32 +367,11 @@
         <w:autoSpaceDE/>
         <w:autoSpaceDN/>
         <w:rPr>
-          <w:rFonts w:ascii="Arial" w:eastAsia="Times New Roman" w:hAnsi="Arial" w:cs="Arial"/>
-        </w:rPr>
-      </w:pPr>
-      <w:r>
-        <w:rPr>
-          <w:rFonts w:ascii="Arial" w:eastAsia="Times New Roman" w:hAnsi="Arial" w:cs="Arial"/>
-          <w:color w:val="000000"/>
-        </w:rPr>
-        <w:t xml:space="preserve">Given the significance of this work for the global public health and scientific community, and the marginalized populations impacted by </w:t>
-      </w:r>
-      <w:proofErr w:type="spellStart"/>
-      <w:r>
-        <w:rPr>
-          <w:rFonts w:ascii="Arial" w:eastAsia="Times New Roman" w:hAnsi="Arial" w:cs="Arial"/>
-          <w:color w:val="000000"/>
-        </w:rPr>
-        <w:t>mpox</w:t>
-      </w:r>
-      <w:proofErr w:type="spellEnd"/>
-      <w:r>
-        <w:rPr>
-          <w:rFonts w:ascii="Arial" w:eastAsia="Times New Roman" w:hAnsi="Arial" w:cs="Arial"/>
-          <w:color w:val="000000"/>
-        </w:rPr>
-        <w:t>, we thank you for your consideration.</w:t>
-      </w:r>
+          <w:rFonts w:ascii="Times New Roman" w:eastAsia="Times New Roman" w:hAnsi="Times New Roman" w:cs="Times New Roman"/>
+          <w:sz w:val="24"/>
+          <w:szCs w:val="24"/>
+        </w:rPr>
+      </w:pPr>
     </w:p>
     <w:p>
       <w:pPr>
@@ -598,9 +379,21 @@
         <w:autoSpaceDE/>
         <w:autoSpaceDN/>
         <w:rPr>
-          <w:rFonts w:ascii="Arial" w:eastAsia="Times New Roman" w:hAnsi="Arial" w:cs="Arial"/>
-        </w:rPr>
-      </w:pPr>
+          <w:rFonts w:ascii="Times New Roman" w:eastAsia="Times New Roman" w:hAnsi="Times New Roman" w:cs="Times New Roman"/>
+          <w:sz w:val="24"/>
+          <w:szCs w:val="24"/>
+        </w:rPr>
+      </w:pPr>
+      <w:r>
+        <w:rPr>
+          <w:rFonts w:ascii="Times New Roman" w:eastAsia="Times New Roman" w:hAnsi="Times New Roman" w:cs="Times New Roman"/>
+          <w:color w:val="000000"/>
+          <w:sz w:val="24"/>
+          <w:szCs w:val="24"/>
+          <w:shd w:val="clear" w:color="auto" w:fill="FFFFFF"/>
+        </w:rPr>
+        <w:t>Again, thank you very much for your consideration.</w:t>
+      </w:r>
     </w:p>
     <w:p>
       <w:pPr>
@@ -608,16 +401,11 @@
         <w:autoSpaceDE/>
         <w:autoSpaceDN/>
         <w:rPr>
-          <w:rFonts w:ascii="Arial" w:eastAsia="Times New Roman" w:hAnsi="Arial" w:cs="Arial"/>
-        </w:rPr>
-      </w:pPr>
-      <w:r>
-        <w:rPr>
-          <w:rFonts w:ascii="Arial" w:eastAsia="Times New Roman" w:hAnsi="Arial" w:cs="Arial"/>
-          <w:color w:val="000000"/>
-        </w:rPr>
-        <w:t>Yours sincerely, </w:t>
-      </w:r>
+          <w:rFonts w:ascii="Times New Roman" w:eastAsia="Times New Roman" w:hAnsi="Times New Roman" w:cs="Times New Roman"/>
+          <w:sz w:val="24"/>
+          <w:szCs w:val="24"/>
+        </w:rPr>
+      </w:pPr>
     </w:p>
     <w:p>
       <w:pPr>
@@ -625,9 +413,20 @@
         <w:autoSpaceDE/>
         <w:autoSpaceDN/>
         <w:rPr>
-          <w:rFonts w:ascii="Arial" w:eastAsia="Times New Roman" w:hAnsi="Arial" w:cs="Arial"/>
-        </w:rPr>
-      </w:pPr>
+          <w:rFonts w:ascii="Times New Roman" w:eastAsia="Times New Roman" w:hAnsi="Times New Roman" w:cs="Times New Roman"/>
+          <w:sz w:val="24"/>
+          <w:szCs w:val="24"/>
+        </w:rPr>
+      </w:pPr>
+      <w:r>
+        <w:rPr>
+          <w:rFonts w:ascii="Times New Roman" w:eastAsia="Times New Roman" w:hAnsi="Times New Roman" w:cs="Times New Roman"/>
+          <w:color w:val="000000"/>
+          <w:sz w:val="24"/>
+          <w:szCs w:val="24"/>
+        </w:rPr>
+        <w:t>Yours sincerely, </w:t>
+      </w:r>
     </w:p>
     <w:p>
       <w:pPr>
@@ -635,16 +434,11 @@
         <w:autoSpaceDE/>
         <w:autoSpaceDN/>
         <w:rPr>
-          <w:rFonts w:ascii="Arial" w:eastAsia="Times New Roman" w:hAnsi="Arial" w:cs="Arial"/>
-        </w:rPr>
-      </w:pPr>
-      <w:r>
-        <w:rPr>
-          <w:rFonts w:ascii="Arial" w:eastAsia="Times New Roman" w:hAnsi="Arial" w:cs="Arial"/>
-          <w:color w:val="000000"/>
-        </w:rPr>
-        <w:t>Miguel Paredes and Trevor Bedford, on behalf of all authors. </w:t>
-      </w:r>
+          <w:rFonts w:ascii="Times New Roman" w:eastAsia="Times New Roman" w:hAnsi="Times New Roman" w:cs="Times New Roman"/>
+          <w:sz w:val="24"/>
+          <w:szCs w:val="24"/>
+        </w:rPr>
+      </w:pPr>
     </w:p>
     <w:p>
       <w:pPr>
@@ -652,9 +446,20 @@
         <w:autoSpaceDE/>
         <w:autoSpaceDN/>
         <w:rPr>
-          <w:rFonts w:ascii="Arial" w:eastAsia="Times New Roman" w:hAnsi="Arial" w:cs="Arial"/>
-        </w:rPr>
-      </w:pPr>
+          <w:rFonts w:ascii="Times New Roman" w:eastAsia="Times New Roman" w:hAnsi="Times New Roman" w:cs="Times New Roman"/>
+          <w:sz w:val="24"/>
+          <w:szCs w:val="24"/>
+        </w:rPr>
+      </w:pPr>
+      <w:r>
+        <w:rPr>
+          <w:rFonts w:ascii="Times New Roman" w:eastAsia="Times New Roman" w:hAnsi="Times New Roman" w:cs="Times New Roman"/>
+          <w:color w:val="000000"/>
+          <w:sz w:val="24"/>
+          <w:szCs w:val="24"/>
+        </w:rPr>
+        <w:t>Miguel Paredes and Trevor Bedford, on behalf of all co-authors </w:t>
+      </w:r>
     </w:p>
     <w:p>
       <w:pPr>
@@ -662,401 +467,11 @@
         <w:autoSpaceDE/>
         <w:autoSpaceDN/>
         <w:rPr>
-          <w:rFonts w:ascii="Arial" w:eastAsia="Times New Roman" w:hAnsi="Arial" w:cs="Arial"/>
-        </w:rPr>
-      </w:pPr>
-      <w:r>
-        <w:rPr>
-          <w:rFonts w:ascii="Arial" w:eastAsia="Times New Roman" w:hAnsi="Arial" w:cs="Arial"/>
-          <w:color w:val="000000"/>
-        </w:rPr>
-        <w:lastRenderedPageBreak/>
-        <w:t>References</w:t>
-      </w:r>
-    </w:p>
-    <w:p>
-      <w:pPr>
-        <w:widowControl/>
-        <w:autoSpaceDE/>
-        <w:autoSpaceDN/>
-        <w:rPr>
-          <w:rFonts w:ascii="Arial" w:eastAsia="Times New Roman" w:hAnsi="Arial" w:cs="Arial"/>
-        </w:rPr>
-      </w:pPr>
-    </w:p>
-    <w:p>
-      <w:pPr>
-        <w:widowControl/>
-        <w:autoSpaceDE/>
-        <w:autoSpaceDN/>
-        <w:ind w:hanging="264"/>
-        <w:rPr>
-          <w:rFonts w:ascii="Arial" w:eastAsia="Times New Roman" w:hAnsi="Arial" w:cs="Arial"/>
-        </w:rPr>
-      </w:pPr>
-      <w:hyperlink r:id="rId8" w:history="1">
-        <w:r>
-          <w:rPr>
-            <w:rFonts w:ascii="Arial" w:eastAsia="Times New Roman" w:hAnsi="Arial" w:cs="Arial"/>
-            <w:color w:val="000000"/>
-            <w:u w:val="single"/>
-          </w:rPr>
-          <w:t>1.</w:t>
-        </w:r>
-        <w:r>
-          <w:rPr>
-            <w:rFonts w:ascii="Arial" w:eastAsia="Times New Roman" w:hAnsi="Arial" w:cs="Arial"/>
-            <w:color w:val="000000"/>
-          </w:rPr>
-          <w:tab/>
-        </w:r>
-        <w:proofErr w:type="spellStart"/>
-        <w:r>
-          <w:rPr>
-            <w:rFonts w:ascii="Arial" w:eastAsia="Times New Roman" w:hAnsi="Arial" w:cs="Arial"/>
-            <w:color w:val="000000"/>
-            <w:u w:val="single"/>
-          </w:rPr>
-          <w:t>Rothenburg</w:t>
-        </w:r>
-        <w:proofErr w:type="spellEnd"/>
-        <w:r>
-          <w:rPr>
-            <w:rFonts w:ascii="Arial" w:eastAsia="Times New Roman" w:hAnsi="Arial" w:cs="Arial"/>
-            <w:color w:val="000000"/>
-            <w:u w:val="single"/>
-          </w:rPr>
-          <w:t xml:space="preserve"> S, Yang Z, Beard P, Sawyer SL, </w:t>
-        </w:r>
-        <w:proofErr w:type="spellStart"/>
-        <w:r>
-          <w:rPr>
-            <w:rFonts w:ascii="Arial" w:eastAsia="Times New Roman" w:hAnsi="Arial" w:cs="Arial"/>
-            <w:color w:val="000000"/>
-            <w:u w:val="single"/>
-          </w:rPr>
-          <w:t>Titanji</w:t>
-        </w:r>
-        <w:proofErr w:type="spellEnd"/>
-        <w:r>
-          <w:rPr>
-            <w:rFonts w:ascii="Arial" w:eastAsia="Times New Roman" w:hAnsi="Arial" w:cs="Arial"/>
-            <w:color w:val="000000"/>
-            <w:u w:val="single"/>
-          </w:rPr>
-          <w:t xml:space="preserve"> B, Gonsalves G, et al. Monkeypox emergency: Urgent questions and perspectives. Cell. 2022 Sep 1;185(18):3279–81.</w:t>
-        </w:r>
-      </w:hyperlink>
-    </w:p>
-    <w:p>
-      <w:pPr>
-        <w:widowControl/>
-        <w:autoSpaceDE/>
-        <w:autoSpaceDN/>
-        <w:ind w:hanging="264"/>
-        <w:rPr>
-          <w:rFonts w:ascii="Arial" w:eastAsia="Times New Roman" w:hAnsi="Arial" w:cs="Arial"/>
-        </w:rPr>
-      </w:pPr>
-      <w:hyperlink r:id="rId9" w:history="1">
-        <w:r>
-          <w:rPr>
-            <w:rFonts w:ascii="Arial" w:eastAsia="Times New Roman" w:hAnsi="Arial" w:cs="Arial"/>
-            <w:color w:val="000000"/>
-            <w:u w:val="single"/>
-          </w:rPr>
-          <w:t>2.</w:t>
-        </w:r>
-        <w:r>
-          <w:rPr>
-            <w:rFonts w:ascii="Arial" w:eastAsia="Times New Roman" w:hAnsi="Arial" w:cs="Arial"/>
-            <w:color w:val="000000"/>
-          </w:rPr>
-          <w:tab/>
-        </w:r>
-        <w:proofErr w:type="spellStart"/>
-        <w:r>
-          <w:rPr>
-            <w:rFonts w:ascii="Arial" w:eastAsia="Times New Roman" w:hAnsi="Arial" w:cs="Arial"/>
-            <w:color w:val="000000"/>
-            <w:u w:val="single"/>
-          </w:rPr>
-          <w:t>Tegally</w:t>
-        </w:r>
-        <w:proofErr w:type="spellEnd"/>
-        <w:r>
-          <w:rPr>
-            <w:rFonts w:ascii="Arial" w:eastAsia="Times New Roman" w:hAnsi="Arial" w:cs="Arial"/>
-            <w:color w:val="000000"/>
-            <w:u w:val="single"/>
-          </w:rPr>
-          <w:t xml:space="preserve"> H, Wilkinson E, </w:t>
-        </w:r>
-        <w:proofErr w:type="spellStart"/>
-        <w:r>
-          <w:rPr>
-            <w:rFonts w:ascii="Arial" w:eastAsia="Times New Roman" w:hAnsi="Arial" w:cs="Arial"/>
-            <w:color w:val="000000"/>
-            <w:u w:val="single"/>
-          </w:rPr>
-          <w:t>Tsui</w:t>
-        </w:r>
-        <w:proofErr w:type="spellEnd"/>
-        <w:r>
-          <w:rPr>
-            <w:rFonts w:ascii="Arial" w:eastAsia="Times New Roman" w:hAnsi="Arial" w:cs="Arial"/>
-            <w:color w:val="000000"/>
-            <w:u w:val="single"/>
-          </w:rPr>
-          <w:t xml:space="preserve"> JLH, Moir M, Martin D, Brito AF, et al. Dispersal patterns and influence of air travel during the global expansion of SARS-CoV-2 variants of concern. Cell. 2023 Jul 20;186(15):3277-3290.e16.</w:t>
-        </w:r>
-      </w:hyperlink>
-    </w:p>
-    <w:p>
-      <w:pPr>
-        <w:widowControl/>
-        <w:autoSpaceDE/>
-        <w:autoSpaceDN/>
-        <w:ind w:hanging="264"/>
-        <w:rPr>
-          <w:rFonts w:ascii="Arial" w:eastAsia="Times New Roman" w:hAnsi="Arial" w:cs="Arial"/>
-        </w:rPr>
-      </w:pPr>
-      <w:hyperlink r:id="rId10" w:history="1">
-        <w:r>
-          <w:rPr>
-            <w:rFonts w:ascii="Arial" w:eastAsia="Times New Roman" w:hAnsi="Arial" w:cs="Arial"/>
-            <w:color w:val="000000"/>
-            <w:u w:val="single"/>
-          </w:rPr>
-          <w:t>3.</w:t>
-        </w:r>
-        <w:r>
-          <w:rPr>
-            <w:rFonts w:ascii="Arial" w:eastAsia="Times New Roman" w:hAnsi="Arial" w:cs="Arial"/>
-            <w:color w:val="000000"/>
-          </w:rPr>
-          <w:tab/>
-        </w:r>
-        <w:proofErr w:type="spellStart"/>
-        <w:r>
-          <w:rPr>
-            <w:rFonts w:ascii="Arial" w:eastAsia="Times New Roman" w:hAnsi="Arial" w:cs="Arial"/>
-            <w:color w:val="000000"/>
-            <w:u w:val="single"/>
-          </w:rPr>
-          <w:t>Siddle</w:t>
-        </w:r>
-        <w:proofErr w:type="spellEnd"/>
-        <w:r>
-          <w:rPr>
-            <w:rFonts w:ascii="Arial" w:eastAsia="Times New Roman" w:hAnsi="Arial" w:cs="Arial"/>
-            <w:color w:val="000000"/>
-            <w:u w:val="single"/>
-          </w:rPr>
-          <w:t xml:space="preserve"> KJ, </w:t>
-        </w:r>
-        <w:proofErr w:type="spellStart"/>
-        <w:r>
-          <w:rPr>
-            <w:rFonts w:ascii="Arial" w:eastAsia="Times New Roman" w:hAnsi="Arial" w:cs="Arial"/>
-            <w:color w:val="000000"/>
-            <w:u w:val="single"/>
-          </w:rPr>
-          <w:t>Krasilnikova</w:t>
-        </w:r>
-        <w:proofErr w:type="spellEnd"/>
-        <w:r>
-          <w:rPr>
-            <w:rFonts w:ascii="Arial" w:eastAsia="Times New Roman" w:hAnsi="Arial" w:cs="Arial"/>
-            <w:color w:val="000000"/>
-            <w:u w:val="single"/>
-          </w:rPr>
-          <w:t xml:space="preserve"> LA, Moreno GK, Schaffner SF, Vostok J, Fitzgerald NA, et al. Transmission from vaccinated individuals in a large SARS-CoV-2 Delta variant outbreak. Cell. 2022 Feb 3;185(3):485-492.e10.</w:t>
-        </w:r>
-      </w:hyperlink>
-    </w:p>
-    <w:p>
-      <w:pPr>
-        <w:widowControl/>
-        <w:autoSpaceDE/>
-        <w:autoSpaceDN/>
-        <w:ind w:hanging="264"/>
-        <w:rPr>
-          <w:rFonts w:ascii="Arial" w:eastAsia="Times New Roman" w:hAnsi="Arial" w:cs="Arial"/>
-        </w:rPr>
-      </w:pPr>
-      <w:hyperlink r:id="rId11" w:history="1">
-        <w:r>
-          <w:rPr>
-            <w:rFonts w:ascii="Arial" w:eastAsia="Times New Roman" w:hAnsi="Arial" w:cs="Arial"/>
-            <w:color w:val="000000"/>
-            <w:u w:val="single"/>
-          </w:rPr>
-          <w:t>4.</w:t>
-        </w:r>
-        <w:r>
-          <w:rPr>
-            <w:rFonts w:ascii="Arial" w:eastAsia="Times New Roman" w:hAnsi="Arial" w:cs="Arial"/>
-            <w:color w:val="000000"/>
-          </w:rPr>
-          <w:tab/>
-        </w:r>
-        <w:proofErr w:type="spellStart"/>
-        <w:r>
-          <w:rPr>
-            <w:rFonts w:ascii="Arial" w:eastAsia="Times New Roman" w:hAnsi="Arial" w:cs="Arial"/>
-            <w:color w:val="000000"/>
-            <w:u w:val="single"/>
-          </w:rPr>
-          <w:t>Fauver</w:t>
-        </w:r>
-        <w:proofErr w:type="spellEnd"/>
-        <w:r>
-          <w:rPr>
-            <w:rFonts w:ascii="Arial" w:eastAsia="Times New Roman" w:hAnsi="Arial" w:cs="Arial"/>
-            <w:color w:val="000000"/>
-            <w:u w:val="single"/>
-          </w:rPr>
-          <w:t xml:space="preserve"> JR, </w:t>
-        </w:r>
-        <w:proofErr w:type="spellStart"/>
-        <w:r>
-          <w:rPr>
-            <w:rFonts w:ascii="Arial" w:eastAsia="Times New Roman" w:hAnsi="Arial" w:cs="Arial"/>
-            <w:color w:val="000000"/>
-            <w:u w:val="single"/>
-          </w:rPr>
-          <w:t>Petrone</w:t>
-        </w:r>
-        <w:proofErr w:type="spellEnd"/>
-        <w:r>
-          <w:rPr>
-            <w:rFonts w:ascii="Arial" w:eastAsia="Times New Roman" w:hAnsi="Arial" w:cs="Arial"/>
-            <w:color w:val="000000"/>
-            <w:u w:val="single"/>
-          </w:rPr>
-          <w:t xml:space="preserve"> ME, </w:t>
-        </w:r>
-        <w:proofErr w:type="spellStart"/>
-        <w:r>
-          <w:rPr>
-            <w:rFonts w:ascii="Arial" w:eastAsia="Times New Roman" w:hAnsi="Arial" w:cs="Arial"/>
-            <w:color w:val="000000"/>
-            <w:u w:val="single"/>
-          </w:rPr>
-          <w:t>Hodcroft</w:t>
-        </w:r>
-        <w:proofErr w:type="spellEnd"/>
-        <w:r>
-          <w:rPr>
-            <w:rFonts w:ascii="Arial" w:eastAsia="Times New Roman" w:hAnsi="Arial" w:cs="Arial"/>
-            <w:color w:val="000000"/>
-            <w:u w:val="single"/>
-          </w:rPr>
-          <w:t xml:space="preserve"> EB, </w:t>
-        </w:r>
-        <w:proofErr w:type="spellStart"/>
-        <w:r>
-          <w:rPr>
-            <w:rFonts w:ascii="Arial" w:eastAsia="Times New Roman" w:hAnsi="Arial" w:cs="Arial"/>
-            <w:color w:val="000000"/>
-            <w:u w:val="single"/>
-          </w:rPr>
-          <w:t>Shioda</w:t>
-        </w:r>
-        <w:proofErr w:type="spellEnd"/>
-        <w:r>
-          <w:rPr>
-            <w:rFonts w:ascii="Arial" w:eastAsia="Times New Roman" w:hAnsi="Arial" w:cs="Arial"/>
-            <w:color w:val="000000"/>
-            <w:u w:val="single"/>
-          </w:rPr>
-          <w:t xml:space="preserve"> K, Ehrlich HY, Watts AG, et al. Coast-to-Coast Spread of SARS-CoV-2 during the Early Epidemic in the United States. Cell. 2020 May 28;181(5):990-996.e5.</w:t>
-        </w:r>
-      </w:hyperlink>
-    </w:p>
-    <w:p>
-      <w:pPr>
-        <w:widowControl/>
-        <w:autoSpaceDE/>
-        <w:autoSpaceDN/>
-        <w:ind w:hanging="264"/>
-        <w:rPr>
-          <w:rFonts w:ascii="Arial" w:eastAsia="Times New Roman" w:hAnsi="Arial" w:cs="Arial"/>
-        </w:rPr>
-      </w:pPr>
-      <w:hyperlink r:id="rId12" w:history="1">
-        <w:r>
-          <w:rPr>
-            <w:rFonts w:ascii="Arial" w:eastAsia="Times New Roman" w:hAnsi="Arial" w:cs="Arial"/>
-            <w:color w:val="000000"/>
-            <w:u w:val="single"/>
-          </w:rPr>
-          <w:t>5.</w:t>
-        </w:r>
-        <w:r>
-          <w:rPr>
-            <w:rFonts w:ascii="Arial" w:eastAsia="Times New Roman" w:hAnsi="Arial" w:cs="Arial"/>
-            <w:color w:val="000000"/>
-          </w:rPr>
-          <w:tab/>
-        </w:r>
-        <w:proofErr w:type="spellStart"/>
-        <w:r>
-          <w:rPr>
-            <w:rFonts w:ascii="Arial" w:eastAsia="Times New Roman" w:hAnsi="Arial" w:cs="Arial"/>
-            <w:color w:val="000000"/>
-            <w:u w:val="single"/>
-          </w:rPr>
-          <w:t>Grubaugh</w:t>
-        </w:r>
-        <w:proofErr w:type="spellEnd"/>
-        <w:r>
-          <w:rPr>
-            <w:rFonts w:ascii="Arial" w:eastAsia="Times New Roman" w:hAnsi="Arial" w:cs="Arial"/>
-            <w:color w:val="000000"/>
-            <w:u w:val="single"/>
-          </w:rPr>
-          <w:t xml:space="preserve"> ND, Saraf S, </w:t>
-        </w:r>
-        <w:proofErr w:type="spellStart"/>
-        <w:r>
-          <w:rPr>
-            <w:rFonts w:ascii="Arial" w:eastAsia="Times New Roman" w:hAnsi="Arial" w:cs="Arial"/>
-            <w:color w:val="000000"/>
-            <w:u w:val="single"/>
-          </w:rPr>
-          <w:t>Gangavarapu</w:t>
-        </w:r>
-        <w:proofErr w:type="spellEnd"/>
-        <w:r>
-          <w:rPr>
-            <w:rFonts w:ascii="Arial" w:eastAsia="Times New Roman" w:hAnsi="Arial" w:cs="Arial"/>
-            <w:color w:val="000000"/>
-            <w:u w:val="single"/>
-          </w:rPr>
-          <w:t xml:space="preserve"> K, Watts A, Tan AL, </w:t>
-        </w:r>
-        <w:proofErr w:type="spellStart"/>
-        <w:r>
-          <w:rPr>
-            <w:rFonts w:ascii="Arial" w:eastAsia="Times New Roman" w:hAnsi="Arial" w:cs="Arial"/>
-            <w:color w:val="000000"/>
-            <w:u w:val="single"/>
-          </w:rPr>
-          <w:t>Oidtman</w:t>
-        </w:r>
-        <w:proofErr w:type="spellEnd"/>
-        <w:r>
-          <w:rPr>
-            <w:rFonts w:ascii="Arial" w:eastAsia="Times New Roman" w:hAnsi="Arial" w:cs="Arial"/>
-            <w:color w:val="000000"/>
-            <w:u w:val="single"/>
-          </w:rPr>
-          <w:t xml:space="preserve"> RJ, et al. Travel Surveillance and Genomics Uncover a Hidden Zika Outbreak during the Waning Epidemic. Cell. 2019 Aug 22;178(5):1057-1071.e11.</w:t>
-        </w:r>
-      </w:hyperlink>
+          <w:rFonts w:ascii="Times New Roman" w:eastAsia="Times New Roman" w:hAnsi="Times New Roman" w:cs="Times New Roman"/>
+          <w:sz w:val="24"/>
+          <w:szCs w:val="24"/>
+        </w:rPr>
+      </w:pPr>
     </w:p>
     <w:p>
       <w:pPr>
@@ -1080,18 +495,6 @@
         </w:rPr>
         <w:br/>
       </w:r>
-      <w:r>
-        <w:rPr>
-          <w:rFonts w:ascii="Arial" w:eastAsia="Times New Roman" w:hAnsi="Arial" w:cs="Arial"/>
-        </w:rPr>
-        <w:br/>
-      </w:r>
-      <w:r>
-        <w:rPr>
-          <w:rFonts w:ascii="Arial" w:eastAsia="Times New Roman" w:hAnsi="Arial" w:cs="Arial"/>
-        </w:rPr>
-        <w:br/>
-      </w:r>
     </w:p>
     <w:p>
       <w:pPr>
@@ -1111,9 +514,9 @@
       </w:pPr>
     </w:p>
     <w:sectPr>
-      <w:footerReference w:type="even" r:id="rId13"/>
-      <w:footerReference w:type="default" r:id="rId14"/>
-      <w:headerReference w:type="first" r:id="rId15"/>
+      <w:footerReference w:type="even" r:id="rId6"/>
+      <w:footerReference w:type="default" r:id="rId7"/>
+      <w:headerReference w:type="first" r:id="rId8"/>
       <w:type w:val="continuous"/>
       <w:pgSz w:w="12240" w:h="15840"/>
       <w:pgMar w:top="1040" w:right="940" w:bottom="280" w:left="960" w:header="1728" w:footer="720" w:gutter="0"/>
@@ -1157,11 +560,6 @@
         <w:docPartUnique/>
       </w:docPartObj>
     </w:sdtPr>
-    <w:sdtEndPr>
-      <w:rPr>
-        <w:rStyle w:val="PageNumber"/>
-      </w:rPr>
-    </w:sdtEndPr>
     <w:sdtContent>
       <w:p>
         <w:pPr>
@@ -1217,11 +615,6 @@
         <w:docPartUnique/>
       </w:docPartObj>
     </w:sdtPr>
-    <w:sdtEndPr>
-      <w:rPr>
-        <w:rStyle w:val="PageNumber"/>
-      </w:rPr>
-    </w:sdtEndPr>
     <w:sdtContent>
       <w:p>
         <w:pPr>

</xml_diff>